<commit_message>
Added Health Care Diagnosis Service using OpenAI
</commit_message>
<xml_diff>
--- a/src/main/resources/static/data/health/Patient_Diagnosis_Report_Jane_Susan_Wood.docx
+++ b/src/main/resources/static/data/health/Patient_Diagnosis_Report_Jane_Susan_Wood.docx
@@ -21,6 +21,14 @@
     <w:p>
       <w:r>
         <w:t>Name: Jane Susan Wood</w:t>
+      </w:r>
+    </w:p>
+    <w:p>
+      <w:r>
+        <w:t xml:space="preserve">Patient ID: </w:t>
+      </w:r>
+      <w:r>
+        <w:t>400100201</w:t>
       </w:r>
     </w:p>
     <w:p>
@@ -92,10 +100,7 @@
         <w:pStyle w:val="Heading2"/>
       </w:pPr>
       <w:r>
-        <w:t xml:space="preserve">Diagnosis </w:t>
-      </w:r>
-      <w:r>
-        <w:t>2</w:t>
+        <w:t>Diagnosis 2</w:t>
       </w:r>
     </w:p>
     <w:p>
@@ -173,6 +178,7 @@
         <w:pStyle w:val="Heading3"/>
       </w:pPr>
       <w:r>
+        <w:lastRenderedPageBreak/>
         <w:t>Lab Reports:</w:t>
       </w:r>
     </w:p>
@@ -186,7 +192,6 @@
         <w:pStyle w:val="Heading3"/>
       </w:pPr>
       <w:r>
-        <w:lastRenderedPageBreak/>
         <w:t>Prescriptions (Medications):</w:t>
       </w:r>
     </w:p>
@@ -201,10 +206,7 @@
         <w:pStyle w:val="Heading2"/>
       </w:pPr>
       <w:r>
-        <w:t xml:space="preserve">Diagnosis </w:t>
-      </w:r>
-      <w:r>
-        <w:t>4</w:t>
+        <w:t>Diagnosis 4</w:t>
       </w:r>
     </w:p>
     <w:p>
@@ -248,10 +250,7 @@
         <w:pStyle w:val="Heading2"/>
       </w:pPr>
       <w:r>
-        <w:t xml:space="preserve">Diagnosis </w:t>
-      </w:r>
-      <w:r>
-        <w:t>5</w:t>
+        <w:t>Diagnosis 5</w:t>
       </w:r>
     </w:p>
     <w:p>
@@ -330,6 +329,7 @@
         <w:pStyle w:val="Heading3"/>
       </w:pPr>
       <w:r>
+        <w:lastRenderedPageBreak/>
         <w:t>Prescriptions (Medications):</w:t>
       </w:r>
     </w:p>
@@ -356,7 +356,6 @@
     </w:p>
     <w:p>
       <w:r>
-        <w:lastRenderedPageBreak/>
         <w:t>Diagnosis: Sore Throat and bacterial infection in the throat with symptoms of severe throat pain, difficulty swallowing, and fever</w:t>
       </w:r>
     </w:p>

</xml_diff>